<commit_message>
Atualizando diagramas, finalizando relatório
</commit_message>
<xml_diff>
--- a/Projeto_maqdecafe.docx
+++ b/Projeto_maqdecafe.docx
@@ -3774,10 +3774,87 @@
       </w:pPr>
       <w:r>
         <w:rPr/>
+      </w:r>
+    </w:p>
+    <w:p>
+      <w:pPr>
+        <w:pStyle w:val="Normal"/>
+        <w:spacing w:lineRule="auto" w:line="240" w:before="0" w:after="0"/>
+        <w:jc w:val="both"/>
+        <w:rPr>
+          <w:rFonts w:eastAsia="Arial" w:cs="Arial"/>
+          <w:color w:val="000000"/>
+          <w:position w:val="0"/>
+          <w:sz w:val="22"/>
+          <w:sz w:val="22"/>
+          <w:szCs w:val="22"/>
+          <w:vertAlign w:val="baseline"/>
+          <w:lang w:val="en-US" w:eastAsia="zh-CN" w:bidi="hi-IN"/>
+        </w:rPr>
+      </w:pPr>
+      <w:r>
+        <w:rPr>
+          <w:rFonts w:eastAsia="Arial" w:cs="Arial"/>
+          <w:color w:val="000000"/>
+          <w:position w:val="0"/>
+          <w:sz w:val="22"/>
+          <w:sz w:val="22"/>
+          <w:szCs w:val="22"/>
+          <w:vertAlign w:val="baseline"/>
+          <w:lang w:val="en-US" w:eastAsia="zh-CN" w:bidi="hi-IN"/>
+        </w:rPr>
+      </w:r>
+    </w:p>
+    <w:p>
+      <w:pPr>
+        <w:pStyle w:val="Normal"/>
+        <w:spacing w:lineRule="auto" w:line="240" w:before="0" w:after="0"/>
+        <w:jc w:val="center"/>
+        <w:rPr/>
+      </w:pPr>
+      <w:r>
+        <w:rPr/>
+      </w:r>
+    </w:p>
+    <w:p>
+      <w:pPr>
+        <w:pStyle w:val="Normal"/>
+        <w:spacing w:lineRule="auto" w:line="240" w:before="0" w:after="0"/>
+        <w:jc w:val="both"/>
+        <w:rPr>
+          <w:rFonts w:eastAsia="Arial" w:cs="Arial"/>
+          <w:color w:val="000000"/>
+          <w:position w:val="0"/>
+          <w:sz w:val="22"/>
+          <w:sz w:val="22"/>
+          <w:szCs w:val="22"/>
+          <w:vertAlign w:val="baseline"/>
+          <w:lang w:val="en-US" w:eastAsia="zh-CN" w:bidi="hi-IN"/>
+        </w:rPr>
+      </w:pPr>
+      <w:r>
+        <w:rPr>
+          <w:rFonts w:eastAsia="Arial" w:cs="Arial"/>
+          <w:color w:val="000000"/>
+          <w:position w:val="0"/>
+          <w:sz w:val="22"/>
+          <w:sz w:val="22"/>
+          <w:szCs w:val="22"/>
+          <w:vertAlign w:val="baseline"/>
+          <w:lang w:val="en-US" w:eastAsia="zh-CN" w:bidi="hi-IN"/>
+        </w:rPr>
         <w:drawing>
-          <wp:inline distT="114300" distB="114300" distL="114300" distR="114300">
-            <wp:extent cx="4291965" cy="7620000"/>
+          <wp:anchor behindDoc="0" distT="0" distB="0" distL="0" distR="0" simplePos="0" locked="0" layoutInCell="1" allowOverlap="1" relativeHeight="7">
+            <wp:simplePos x="0" y="0"/>
+            <wp:positionH relativeFrom="column">
+              <wp:posOffset>311785</wp:posOffset>
+            </wp:positionH>
+            <wp:positionV relativeFrom="paragraph">
+              <wp:posOffset>91440</wp:posOffset>
+            </wp:positionV>
+            <wp:extent cx="5472430" cy="10058400"/>
             <wp:effectExtent l="0" t="0" r="0" b="0"/>
+            <wp:wrapSquare wrapText="largest"/>
             <wp:docPr id="0" name="Picture" descr=""/>
             <wp:cNvGraphicFramePr>
               <a:graphicFrameLocks xmlns:a="http://schemas.openxmlformats.org/drawingml/2006/main" noChangeAspect="1"/>
@@ -3800,7 +3877,7 @@
                   <pic:spPr bwMode="auto">
                     <a:xfrm>
                       <a:off x="0" y="0"/>
-                      <a:ext cx="4291965" cy="7620000"/>
+                      <a:ext cx="5472430" cy="10058400"/>
                     </a:xfrm>
                     <a:prstGeom prst="rect">
                       <a:avLst/>
@@ -3816,86 +3893,8 @@
                 </pic:pic>
               </a:graphicData>
             </a:graphic>
-          </wp:inline>
+          </wp:anchor>
         </w:drawing>
-      </w:r>
-    </w:p>
-    <w:p>
-      <w:pPr>
-        <w:pStyle w:val="Normal"/>
-        <w:spacing w:lineRule="auto" w:line="240" w:before="0" w:after="0"/>
-        <w:jc w:val="both"/>
-        <w:rPr>
-          <w:rFonts w:eastAsia="Arial" w:cs="Arial"/>
-          <w:color w:val="000000"/>
-          <w:position w:val="0"/>
-          <w:sz w:val="22"/>
-          <w:sz w:val="22"/>
-          <w:szCs w:val="22"/>
-          <w:vertAlign w:val="baseline"/>
-          <w:lang w:val="en-US" w:eastAsia="zh-CN" w:bidi="hi-IN"/>
-        </w:rPr>
-      </w:pPr>
-      <w:r>
-        <w:rPr>
-          <w:rFonts w:eastAsia="Arial" w:cs="Arial"/>
-          <w:color w:val="000000"/>
-          <w:position w:val="0"/>
-          <w:sz w:val="22"/>
-          <w:sz w:val="22"/>
-          <w:szCs w:val="22"/>
-          <w:vertAlign w:val="baseline"/>
-          <w:lang w:val="en-US" w:eastAsia="zh-CN" w:bidi="hi-IN"/>
-        </w:rPr>
-      </w:r>
-    </w:p>
-    <w:p>
-      <w:pPr>
-        <w:pStyle w:val="Normal"/>
-        <w:spacing w:lineRule="auto" w:line="240" w:before="0" w:after="0"/>
-        <w:jc w:val="both"/>
-        <w:rPr>
-          <w:color w:val="00000A"/>
-          <w:sz w:val="24"/>
-          <w:szCs w:val="24"/>
-        </w:rPr>
-      </w:pPr>
-      <w:r>
-        <w:rPr>
-          <w:color w:val="00000A"/>
-          <w:sz w:val="24"/>
-          <w:szCs w:val="24"/>
-        </w:rPr>
-        <w:t>Fluxograma geral.</w:t>
-      </w:r>
-    </w:p>
-    <w:p>
-      <w:pPr>
-        <w:pStyle w:val="Normal"/>
-        <w:spacing w:lineRule="auto" w:line="240" w:before="0" w:after="0"/>
-        <w:jc w:val="both"/>
-        <w:rPr>
-          <w:rFonts w:eastAsia="Arial" w:cs="Arial"/>
-          <w:color w:val="000000"/>
-          <w:position w:val="0"/>
-          <w:sz w:val="22"/>
-          <w:sz w:val="22"/>
-          <w:szCs w:val="22"/>
-          <w:vertAlign w:val="baseline"/>
-          <w:lang w:val="en-US" w:eastAsia="zh-CN" w:bidi="hi-IN"/>
-        </w:rPr>
-      </w:pPr>
-      <w:r>
-        <w:rPr>
-          <w:rFonts w:eastAsia="Arial" w:cs="Arial"/>
-          <w:color w:val="000000"/>
-          <w:position w:val="0"/>
-          <w:sz w:val="22"/>
-          <w:sz w:val="22"/>
-          <w:szCs w:val="22"/>
-          <w:vertAlign w:val="baseline"/>
-          <w:lang w:val="en-US" w:eastAsia="zh-CN" w:bidi="hi-IN"/>
-        </w:rPr>
       </w:r>
     </w:p>
     <w:p>
@@ -3970,6 +3969,36 @@
           <w:szCs w:val="24"/>
         </w:rPr>
         <w:t>O módulo de entrada é a interface da máquina com o usuário. Ela irá receber os comandos do usuário através de seus botões: o botão que seleciona o tipo de café, variando em café 1 (espresso), café 2 (Moccacino), café 3 (Cappuccino) e café 4 (Chocolate Quente). Os botões de inserção de moedas, botão 1 referente a R$0,10, botão 2 referente a R$0,50 e botão 3 referente a R$1,00. Por último, o botão confirma, que irá verificar se o usuário colocou moedas suficientes para o café selecionado. O módulo de entrada se comunica com o controlador, enviando para ele tudo que é pressionado pelo usuário. A saída deste módulo são o café, 3 leds (sendo um para o troco caso exista, um vermelho para avisar que não há moedas suficientes e um verde para entrega do café) e o troco, caso exista.</w:t>
+      </w:r>
+    </w:p>
+    <w:p>
+      <w:pPr>
+        <w:pStyle w:val="Normal"/>
+        <w:spacing w:lineRule="auto" w:line="240" w:before="0" w:after="0"/>
+        <w:ind w:left="0" w:right="0" w:hanging="0"/>
+        <w:jc w:val="both"/>
+        <w:rPr>
+          <w:rFonts w:eastAsia="Arial" w:cs="Arial"/>
+          <w:color w:val="000000"/>
+          <w:position w:val="0"/>
+          <w:sz w:val="22"/>
+          <w:sz w:val="22"/>
+          <w:szCs w:val="22"/>
+          <w:vertAlign w:val="baseline"/>
+          <w:lang w:val="en-US" w:eastAsia="zh-CN" w:bidi="hi-IN"/>
+        </w:rPr>
+      </w:pPr>
+      <w:r>
+        <w:rPr>
+          <w:rFonts w:eastAsia="Arial" w:cs="Arial"/>
+          <w:color w:val="000000"/>
+          <w:position w:val="0"/>
+          <w:sz w:val="22"/>
+          <w:sz w:val="22"/>
+          <w:szCs w:val="22"/>
+          <w:vertAlign w:val="baseline"/>
+          <w:lang w:val="en-US" w:eastAsia="zh-CN" w:bidi="hi-IN"/>
+        </w:rPr>
       </w:r>
     </w:p>
     <w:p>
@@ -5514,10 +5543,18 @@
       <w:r>
         <w:rPr/>
         <w:drawing>
-          <wp:inline distT="114300" distB="114300" distL="114300" distR="114300">
-            <wp:extent cx="5943600" cy="2082800"/>
+          <wp:anchor behindDoc="0" distT="0" distB="0" distL="0" distR="0" simplePos="0" locked="0" layoutInCell="1" allowOverlap="1" relativeHeight="8">
+            <wp:simplePos x="0" y="0"/>
+            <wp:positionH relativeFrom="column">
+              <wp:align>center</wp:align>
+            </wp:positionH>
+            <wp:positionV relativeFrom="paragraph">
+              <wp:align>top</wp:align>
+            </wp:positionV>
+            <wp:extent cx="5943600" cy="2491105"/>
             <wp:effectExtent l="0" t="0" r="0" b="0"/>
-            <wp:docPr id="4" name="Picture" descr="coffemachine.jpeg"/>
+            <wp:wrapSquare wrapText="largest"/>
+            <wp:docPr id="4" name="Picture" descr=""/>
             <wp:cNvGraphicFramePr>
               <a:graphicFrameLocks xmlns:a="http://schemas.openxmlformats.org/drawingml/2006/main" noChangeAspect="1"/>
             </wp:cNvGraphicFramePr>
@@ -5525,7 +5562,7 @@
               <a:graphicData uri="http://schemas.openxmlformats.org/drawingml/2006/picture">
                 <pic:pic xmlns:pic="http://schemas.openxmlformats.org/drawingml/2006/picture">
                   <pic:nvPicPr>
-                    <pic:cNvPr id="4" name="Picture" descr="coffemachine.jpeg"/>
+                    <pic:cNvPr id="4" name="Picture" descr=""/>
                     <pic:cNvPicPr>
                       <a:picLocks noChangeAspect="1" noChangeArrowheads="1"/>
                     </pic:cNvPicPr>
@@ -5539,7 +5576,7 @@
                   <pic:spPr bwMode="auto">
                     <a:xfrm>
                       <a:off x="0" y="0"/>
-                      <a:ext cx="5943600" cy="2082800"/>
+                      <a:ext cx="5943600" cy="2491105"/>
                     </a:xfrm>
                     <a:prstGeom prst="rect">
                       <a:avLst/>
@@ -5555,7 +5592,7 @@
                 </pic:pic>
               </a:graphicData>
             </a:graphic>
-          </wp:inline>
+          </wp:anchor>
         </w:drawing>
       </w:r>
     </w:p>
@@ -5621,6 +5658,7 @@
       <w:pPr>
         <w:pStyle w:val="Normal"/>
         <w:spacing w:lineRule="auto" w:line="240" w:before="0" w:after="0"/>
+        <w:jc w:val="both"/>
         <w:rPr>
           <w:sz w:val="24"/>
           <w:szCs w:val="24"/>
@@ -5638,7 +5676,7 @@
       <w:pPr>
         <w:pStyle w:val="Normal"/>
         <w:spacing w:lineRule="auto" w:line="240" w:before="0" w:after="0"/>
-        <w:jc w:val="center"/>
+        <w:jc w:val="both"/>
         <w:rPr>
           <w:rFonts w:eastAsia="Arial" w:cs="Arial"/>
           <w:color w:val="000000"/>
@@ -6502,10 +6540,18 @@
       <w:r>
         <w:rPr/>
         <w:drawing>
-          <wp:inline distT="114300" distB="114300" distL="114300" distR="114300">
-            <wp:extent cx="5943600" cy="7086600"/>
+          <wp:anchor behindDoc="0" distT="0" distB="0" distL="0" distR="0" simplePos="0" locked="0" layoutInCell="1" allowOverlap="1" relativeHeight="9">
+            <wp:simplePos x="0" y="0"/>
+            <wp:positionH relativeFrom="column">
+              <wp:align>center</wp:align>
+            </wp:positionH>
+            <wp:positionV relativeFrom="paragraph">
+              <wp:align>top</wp:align>
+            </wp:positionV>
+            <wp:extent cx="5943600" cy="7083425"/>
             <wp:effectExtent l="0" t="0" r="0" b="0"/>
-            <wp:docPr id="5" name="Picture" descr="maq_de_estados.jpeg"/>
+            <wp:wrapSquare wrapText="largest"/>
+            <wp:docPr id="5" name="Picture" descr=""/>
             <wp:cNvGraphicFramePr>
               <a:graphicFrameLocks xmlns:a="http://schemas.openxmlformats.org/drawingml/2006/main" noChangeAspect="1"/>
             </wp:cNvGraphicFramePr>
@@ -6513,7 +6559,7 @@
               <a:graphicData uri="http://schemas.openxmlformats.org/drawingml/2006/picture">
                 <pic:pic xmlns:pic="http://schemas.openxmlformats.org/drawingml/2006/picture">
                   <pic:nvPicPr>
-                    <pic:cNvPr id="5" name="Picture" descr="maq_de_estados.jpeg"/>
+                    <pic:cNvPr id="5" name="Picture" descr=""/>
                     <pic:cNvPicPr>
                       <a:picLocks noChangeAspect="1" noChangeArrowheads="1"/>
                     </pic:cNvPicPr>
@@ -6527,7 +6573,7 @@
                   <pic:spPr bwMode="auto">
                     <a:xfrm>
                       <a:off x="0" y="0"/>
-                      <a:ext cx="5943600" cy="7086600"/>
+                      <a:ext cx="5943600" cy="7083425"/>
                     </a:xfrm>
                     <a:prstGeom prst="rect">
                       <a:avLst/>
@@ -6543,7 +6589,7 @@
                 </pic:pic>
               </a:graphicData>
             </a:graphic>
-          </wp:inline>
+          </wp:anchor>
         </w:drawing>
       </w:r>
     </w:p>
@@ -9164,7 +9210,7 @@
       <w:pPr>
         <w:pStyle w:val="Normal"/>
         <w:spacing w:before="0" w:after="0"/>
-        <w:jc w:val="center"/>
+        <w:jc w:val="both"/>
         <w:rPr>
           <w:rFonts w:eastAsia="Arial" w:cs="Arial"/>
           <w:color w:val="000000"/>
@@ -9227,47 +9273,14 @@
           <w:effect w:val="none"/>
           <w:shd w:fill="FFFFFF" w:val="clear"/>
         </w:rPr>
-        <w:t>Esse projeto desenvolvido na linguagem VHDL, visando a produção de uma máquina de café, mostrou-nos que trabalhar com hardware não é tão trivial e é muito diferente da programação em alto nível que estamos acostumados. O projeto do jeito que está atualmente desenvolvido não seria facilmente implementado para a criação do chip para sua execução, pois está “abstrato” demais e alguns sinais poderiam, com o tempo, serem mal interpretados pela arquitetura, fazendo necessária a realização de diversos resets durante o uso. Diferente da programação em alto nível, quando descrevemos hardware, principalmente dedicados, é importante se prender à função principal que a máquina deve executar e fazer isso da maneira menos ambí</w:t>
-      </w:r>
-      <w:r>
-        <w:rPr>
-          <w:b w:val="false"/>
-          <w:i w:val="false"/>
-          <w:caps w:val="false"/>
-          <w:smallCaps w:val="false"/>
-          <w:strike w:val="false"/>
-          <w:dstrike w:val="false"/>
-          <w:color w:val="000000"/>
-          <w:sz w:val="24"/>
-          <w:szCs w:val="24"/>
-          <w:u w:val="none"/>
-          <w:effect w:val="none"/>
-          <w:shd w:fill="FFFFFF" w:val="clear"/>
-        </w:rPr>
-        <w:t>g</w:t>
-      </w:r>
-      <w:r>
-        <w:rPr>
-          <w:b w:val="false"/>
-          <w:i w:val="false"/>
-          <w:caps w:val="false"/>
-          <w:smallCaps w:val="false"/>
-          <w:strike w:val="false"/>
-          <w:dstrike w:val="false"/>
-          <w:color w:val="000000"/>
-          <w:sz w:val="24"/>
-          <w:szCs w:val="24"/>
-          <w:u w:val="none"/>
-          <w:effect w:val="none"/>
-          <w:shd w:fill="FFFFFF" w:val="clear"/>
-        </w:rPr>
-        <w:t>ua possível. Os sinais são facilmente trocados e os componentes precisam ser instanciados de maneira correta e mais simples possível, evitando pedir que o compilador da Altera (ou qualquer outro compilador VHDL) crie instancias abstratas que possam tirar o desempenho e o bom funcionamento do sistema.</w:t>
+        <w:t>Esse projeto desenvolvido na linguagem VHDL, visando a produção de uma máquina de café, mostrou-nos que trabalhar com hardware não é tão trivial e é muito diferente da programação em alto nível que estamos acostumados. O projeto do jeito que está atualmente desenvolvido não seria facilmente implementado para a criação do chip para sua execução, pois está “abstrato” demais e alguns sinais poderiam, com o tempo, serem mal interpretados pela arquitetura, fazendo necessária a realização de diversos resets durante o uso. Diferente da programação em alto nível, quando descrevemos hardware, principalmente dedicados, é importante se prender à função principal que a máquina deve executar e fazer isso da maneira menos ambígua possível. Os sinais são facilmente trocados e os componentes precisam ser instanciados de maneira correta e mais simples possível, evitando pedir que o compilador da Altera (ou qualquer outro compilador VHDL) crie instancias abstratas que possam tirar o desempenho e o bom funcionamento do sistema.</w:t>
       </w:r>
     </w:p>
     <w:p>
       <w:pPr>
         <w:pStyle w:val="TextBody"/>
         <w:spacing w:before="0" w:after="140"/>
+        <w:jc w:val="both"/>
         <w:rPr>
           <w:b w:val="false"/>
           <w:i w:val="false"/>

</xml_diff>